<commit_message>
Adding complement to quantum computing
</commit_message>
<xml_diff>
--- a/conferencia.docx
+++ b/conferencia.docx
@@ -1,6 +1,6 @@
 
 <file path=word/document.xml><?xml version="1.0" encoding="utf-8"?>
-<w:document xmlns:wpc="http://schemas.microsoft.com/office/word/2010/wordprocessingCanvas" xmlns:cx="http://schemas.microsoft.com/office/drawing/2014/chartex" xmlns:cx1="http://schemas.microsoft.com/office/drawing/2015/9/8/chartex" xmlns:cx2="http://schemas.microsoft.com/office/drawing/2015/10/21/chartex" xmlns:cx3="http://schemas.microsoft.com/office/drawing/2016/5/9/chartex" xmlns:cx4="http://schemas.microsoft.com/office/drawing/2016/5/10/chartex" xmlns:cx5="http://schemas.microsoft.com/office/drawing/2016/5/11/chartex" xmlns:cx6="http://schemas.microsoft.com/office/drawing/2016/5/12/chartex" xmlns:cx7="http://schemas.microsoft.com/office/drawing/2016/5/13/chartex" xmlns:cx8="http://schemas.microsoft.com/office/drawing/2016/5/14/chartex" xmlns:mc="http://schemas.openxmlformats.org/markup-compatibility/2006" xmlns:aink="http://schemas.microsoft.com/office/drawing/2016/ink" xmlns:am3d="http://schemas.microsoft.com/office/drawing/2017/model3d" xmlns:o="urn:schemas-microsoft-com:office:office" xmlns:r="http://schemas.openxmlformats.org/officeDocument/2006/relationships" xmlns:m="http://schemas.openxmlformats.org/officeDocument/2006/math" xmlns:v="urn:schemas-microsoft-com:vml" xmlns:wp14="http://schemas.microsoft.com/office/word/2010/wordprocessingDrawing" xmlns:wp="http://schemas.openxmlformats.org/drawingml/2006/wordprocessingDrawing" xmlns:w10="urn:schemas-microsoft-com:office:word" xmlns:w="http://schemas.openxmlformats.org/wordprocessingml/2006/main" xmlns:w14="http://schemas.microsoft.com/office/word/2010/wordml" xmlns:w15="http://schemas.microsoft.com/office/word/2012/wordml" xmlns:w16cex="http://schemas.microsoft.com/office/word/2018/wordml/cex" xmlns:w16cid="http://schemas.microsoft.com/office/word/2016/wordml/cid" xmlns:w16="http://schemas.microsoft.com/office/word/2018/wordml" xmlns:w16sdtdh="http://schemas.microsoft.com/office/word/2020/wordml/sdtdatahash" xmlns:w16se="http://schemas.microsoft.com/office/word/2015/wordml/symex" xmlns:wpg="http://schemas.microsoft.com/office/word/2010/wordprocessingGroup" xmlns:wpi="http://schemas.microsoft.com/office/word/2010/wordprocessingInk" xmlns:wne="http://schemas.microsoft.com/office/word/2006/wordml" xmlns:wps="http://schemas.microsoft.com/office/word/2010/wordprocessingShape" mc:Ignorable="w14 w15 w16se w16cid w16 w16cex w16sdtdh wp14">
+<w:document xmlns:wpc="http://schemas.microsoft.com/office/word/2010/wordprocessingCanvas" xmlns:cx="http://schemas.microsoft.com/office/drawing/2014/chartex" xmlns:cx1="http://schemas.microsoft.com/office/drawing/2015/9/8/chartex" xmlns:cx2="http://schemas.microsoft.com/office/drawing/2015/10/21/chartex" xmlns:cx3="http://schemas.microsoft.com/office/drawing/2016/5/9/chartex" xmlns:cx4="http://schemas.microsoft.com/office/drawing/2016/5/10/chartex" xmlns:cx5="http://schemas.microsoft.com/office/drawing/2016/5/11/chartex" xmlns:cx6="http://schemas.microsoft.com/office/drawing/2016/5/12/chartex" xmlns:cx7="http://schemas.microsoft.com/office/drawing/2016/5/13/chartex" xmlns:cx8="http://schemas.microsoft.com/office/drawing/2016/5/14/chartex" xmlns:mc="http://schemas.openxmlformats.org/markup-compatibility/2006" xmlns:aink="http://schemas.microsoft.com/office/drawing/2016/ink" xmlns:am3d="http://schemas.microsoft.com/office/drawing/2017/model3d" xmlns:o="urn:schemas-microsoft-com:office:office" xmlns:oel="http://schemas.microsoft.com/office/2019/extlst" xmlns:r="http://schemas.openxmlformats.org/officeDocument/2006/relationships" xmlns:m="http://schemas.openxmlformats.org/officeDocument/2006/math" xmlns:v="urn:schemas-microsoft-com:vml" xmlns:wp14="http://schemas.microsoft.com/office/word/2010/wordprocessingDrawing" xmlns:wp="http://schemas.openxmlformats.org/drawingml/2006/wordprocessingDrawing" xmlns:w10="urn:schemas-microsoft-com:office:word" xmlns:w="http://schemas.openxmlformats.org/wordprocessingml/2006/main" xmlns:w14="http://schemas.microsoft.com/office/word/2010/wordml" xmlns:w15="http://schemas.microsoft.com/office/word/2012/wordml" xmlns:w16cex="http://schemas.microsoft.com/office/word/2018/wordml/cex" xmlns:w16cid="http://schemas.microsoft.com/office/word/2016/wordml/cid" xmlns:w16="http://schemas.microsoft.com/office/word/2018/wordml" xmlns:w16sdtdh="http://schemas.microsoft.com/office/word/2020/wordml/sdtdatahash" xmlns:w16se="http://schemas.microsoft.com/office/word/2015/wordml/symex" xmlns:wpg="http://schemas.microsoft.com/office/word/2010/wordprocessingGroup" xmlns:wpi="http://schemas.microsoft.com/office/word/2010/wordprocessingInk" xmlns:wne="http://schemas.microsoft.com/office/word/2006/wordml" xmlns:wps="http://schemas.microsoft.com/office/word/2010/wordprocessingShape" mc:Ignorable="w14 w15 w16se w16cid w16 w16cex w16sdtdh wp14">
   <w:body>
     <w:p>
       <w:pPr>
@@ -236,17 +236,7 @@
           <w:szCs w:val="20"/>
           <w:shd w:val="clear" w:color="auto" w:fill="FFFFFF"/>
         </w:rPr>
-        <w:t xml:space="preserve"> es docente de la Universidad Nacional de Colombia </w:t>
-      </w:r>
-      <w:r>
-        <w:rPr>
-          <w:rFonts w:ascii="Arial" w:hAnsi="Arial" w:cs="Arial"/>
-          <w:color w:val="202124"/>
-          <w:sz w:val="20"/>
-          <w:szCs w:val="20"/>
-          <w:shd w:val="clear" w:color="auto" w:fill="FFFFFF"/>
-        </w:rPr>
-        <w:t xml:space="preserve">17 años, </w:t>
+        <w:t xml:space="preserve"> es docente de la Universidad Nacional de Colombia 17 años, </w:t>
       </w:r>
       <w:r>
         <w:rPr>
@@ -410,7 +400,79 @@
     </w:p>
     <w:p>
       <w:r>
-        <w:t xml:space="preserve">Un posible riesgo de la computación cuántica es que a manos de hackers expertos puede dar a vulnerar claves, para este problema se está trabajando en criptografía post cuántica </w:t>
+        <w:t>Un posible riesgo de la computación cuántica es que a manos de hackers expertos puede dar a vulnerar claves, para este problema se está trabajando en criptografía post cuántica</w:t>
+      </w:r>
+      <w:r>
+        <w:t>.</w:t>
+      </w:r>
+    </w:p>
+    <w:p>
+      <w:pPr>
+        <w:rPr>
+          <w:highlight w:val="green"/>
+          <w:lang w:val="es-ES"/>
+        </w:rPr>
+      </w:pPr>
+      <w:r>
+        <w:rPr>
+          <w:highlight w:val="green"/>
+          <w:lang w:val="es-ES"/>
+        </w:rPr>
+        <w:t xml:space="preserve">Dada la naturaleza del trabajo que nos enfrentaremos como estadísticos, científicos de datos o como sea que queramos ser llamados, el tema de computación cuántica resulta de particular interés porque esta se presenta como una evolución al sistema de computación clásica al cual ya estamos acostumbrados. El sistema clásico ha logrado que la humanidad avance gracias a la variedad de aplicaciones que ha tenido en múltiples áreas, sin embargo, esta también se puede ver limitada en problemas más complejos, por ejemplo, cuando se quiere ajustar algún modelo de machine </w:t>
+      </w:r>
+      <w:proofErr w:type="spellStart"/>
+      <w:r>
+        <w:rPr>
+          <w:highlight w:val="green"/>
+          <w:lang w:val="es-ES"/>
+        </w:rPr>
+        <w:t>learning</w:t>
+      </w:r>
+      <w:proofErr w:type="spellEnd"/>
+      <w:r>
+        <w:rPr>
+          <w:highlight w:val="green"/>
+          <w:lang w:val="es-ES"/>
+        </w:rPr>
+        <w:t xml:space="preserve"> y este </w:t>
+      </w:r>
+      <w:proofErr w:type="gramStart"/>
+      <w:r>
+        <w:rPr>
+          <w:highlight w:val="green"/>
+          <w:lang w:val="es-ES"/>
+        </w:rPr>
+        <w:t>tarda horas</w:t>
+      </w:r>
+      <w:proofErr w:type="gramEnd"/>
+      <w:r>
+        <w:rPr>
+          <w:highlight w:val="green"/>
+          <w:lang w:val="es-ES"/>
+        </w:rPr>
+        <w:t xml:space="preserve"> o incluso días en ejecutarse, por lo que nace de manera natural la pregunta de cómo solucionar esta problemática. La computación cuántica expande el margen de posibilidades puesto que además de solucionar problemas de computación clásica de </w:t>
+      </w:r>
+      <w:r>
+        <w:rPr>
+          <w:highlight w:val="green"/>
+          <w:lang w:val="es-ES"/>
+        </w:rPr>
+        <w:lastRenderedPageBreak/>
+        <w:t xml:space="preserve">manera más efectiva, también podría dar entrada a la solución de otros tipos de problemas aún más complejos. </w:t>
+      </w:r>
+    </w:p>
+    <w:p>
+      <w:pPr>
+        <w:rPr>
+          <w:lang w:val="es-ES"/>
+        </w:rPr>
+      </w:pPr>
+      <w:r>
+        <w:rPr>
+          <w:highlight w:val="green"/>
+          <w:lang w:val="es-ES"/>
+        </w:rPr>
+        <w:t>Aunque la potencia de la computación cuántica se ve en una escala superior, esta se encuentra en pleno desarrollo y la existencia de algunas desventajas notables como, por ejemplo, la temperatura del equipo implica que todavía deban pasar varios años hasta que este pueda ser un estándar mundial como ya lo es la computación clásica, sin embargo, dado que somos personas que constantemente necesitan el poder de la computación en el día a día, resulta muy importante conocer como avanza esta nueva tecnología que, eventualmente, podría ser la evolución del enfoque que ya conocemos logrando cosas que antes solo eran producto de la imaginación.</w:t>
       </w:r>
     </w:p>
     <w:p>
@@ -431,7 +493,15 @@
     </w:p>
     <w:p>
       <w:r>
-        <w:t xml:space="preserve">Paula Moraga es profesora de estadística de King , ha desarrollado métodos para  determinar patrones espaciales y espaciotemporales de algunas enfermedades, como el </w:t>
+        <w:t xml:space="preserve">Paula Moraga es profesora de estadística de </w:t>
+      </w:r>
+      <w:proofErr w:type="gramStart"/>
+      <w:r>
+        <w:t>King ,</w:t>
+      </w:r>
+      <w:proofErr w:type="gramEnd"/>
+      <w:r>
+        <w:t xml:space="preserve"> ha desarrollado métodos para  determinar patrones espaciales y espaciotemporales de algunas enfermedades, como el </w:t>
       </w:r>
       <w:proofErr w:type="spellStart"/>
       <w:r>
@@ -467,22 +537,10 @@
         </w:numPr>
       </w:pPr>
       <w:r>
-        <w:t>S</w:t>
-      </w:r>
-      <w:r>
-        <w:t xml:space="preserve">on datos están particionadas en </w:t>
-      </w:r>
-      <w:r>
-        <w:t xml:space="preserve">subáreas y se puede medir </w:t>
-      </w:r>
-      <w:r>
-        <w:t xml:space="preserve">el </w:t>
-      </w:r>
-      <w:r>
-        <w:t>número</w:t>
-      </w:r>
-      <w:r>
-        <w:t xml:space="preserve"> de casos de una enfermad, población de riesgo y como objetivo es estimar riesgo en cada área</w:t>
+        <w:t xml:space="preserve">Son datos están particionadas en subáreas y se puede medir </w:t>
+      </w:r>
+      <w:r>
+        <w:t>el número de casos de una enfermad, población de riesgo y como objetivo es estimar riesgo en cada área</w:t>
       </w:r>
       <w:r>
         <w:t>. Una de las medidas utilizadas es el (</w:t>
@@ -501,11 +559,7 @@
       </w:r>
       <w:proofErr w:type="spellEnd"/>
       <w:r>
-        <w:t xml:space="preserve"> ratio (SMR)), esta medida es poco </w:t>
-      </w:r>
-      <w:r>
-        <w:lastRenderedPageBreak/>
-        <w:t xml:space="preserve">confiable para áreas con poblaciones pequeñas y enfermedades raras, se puede usar modelos para modelar el numero de casos esperados de las áreas vecinas implementando un modelo </w:t>
+        <w:t xml:space="preserve"> ratio (SMR)), esta medida es poco confiable para áreas con poblaciones pequeñas y enfermedades raras, se puede usar modelos para modelar el numero de casos esperados de las áreas vecinas implementando un modelo </w:t>
       </w:r>
       <w:proofErr w:type="spellStart"/>
       <w:r>
@@ -557,7 +611,15 @@
         </w:numPr>
       </w:pPr>
       <w:r>
-        <w:t xml:space="preserve">Se tienen localizaciones pero </w:t>
+        <w:t xml:space="preserve">Se tienen </w:t>
+      </w:r>
+      <w:proofErr w:type="gramStart"/>
+      <w:r>
+        <w:t>localizaciones</w:t>
+      </w:r>
+      <w:proofErr w:type="gramEnd"/>
+      <w:r>
+        <w:t xml:space="preserve"> pero </w:t>
       </w:r>
       <w:r>
         <w:t>asumimos que el riego que se va a medir es continuo como objetivo es predecir el riesgo en las áreas donde no se tienen mediciones</w:t>
@@ -612,7 +674,7 @@
 </file>
 
 <file path=word/numbering.xml><?xml version="1.0" encoding="utf-8"?>
-<w:numbering xmlns:wpc="http://schemas.microsoft.com/office/word/2010/wordprocessingCanvas" xmlns:cx="http://schemas.microsoft.com/office/drawing/2014/chartex" xmlns:cx1="http://schemas.microsoft.com/office/drawing/2015/9/8/chartex" xmlns:cx2="http://schemas.microsoft.com/office/drawing/2015/10/21/chartex" xmlns:cx3="http://schemas.microsoft.com/office/drawing/2016/5/9/chartex" xmlns:cx4="http://schemas.microsoft.com/office/drawing/2016/5/10/chartex" xmlns:cx5="http://schemas.microsoft.com/office/drawing/2016/5/11/chartex" xmlns:cx6="http://schemas.microsoft.com/office/drawing/2016/5/12/chartex" xmlns:cx7="http://schemas.microsoft.com/office/drawing/2016/5/13/chartex" xmlns:cx8="http://schemas.microsoft.com/office/drawing/2016/5/14/chartex" xmlns:mc="http://schemas.openxmlformats.org/markup-compatibility/2006" xmlns:aink="http://schemas.microsoft.com/office/drawing/2016/ink" xmlns:am3d="http://schemas.microsoft.com/office/drawing/2017/model3d" xmlns:o="urn:schemas-microsoft-com:office:office" xmlns:r="http://schemas.openxmlformats.org/officeDocument/2006/relationships" xmlns:m="http://schemas.openxmlformats.org/officeDocument/2006/math" xmlns:v="urn:schemas-microsoft-com:vml" xmlns:wp14="http://schemas.microsoft.com/office/word/2010/wordprocessingDrawing" xmlns:wp="http://schemas.openxmlformats.org/drawingml/2006/wordprocessingDrawing" xmlns:w10="urn:schemas-microsoft-com:office:word" xmlns:w="http://schemas.openxmlformats.org/wordprocessingml/2006/main" xmlns:w14="http://schemas.microsoft.com/office/word/2010/wordml" xmlns:w15="http://schemas.microsoft.com/office/word/2012/wordml" xmlns:w16cex="http://schemas.microsoft.com/office/word/2018/wordml/cex" xmlns:w16cid="http://schemas.microsoft.com/office/word/2016/wordml/cid" xmlns:w16="http://schemas.microsoft.com/office/word/2018/wordml" xmlns:w16sdtdh="http://schemas.microsoft.com/office/word/2020/wordml/sdtdatahash" xmlns:w16se="http://schemas.microsoft.com/office/word/2015/wordml/symex" xmlns:wpg="http://schemas.microsoft.com/office/word/2010/wordprocessingGroup" xmlns:wpi="http://schemas.microsoft.com/office/word/2010/wordprocessingInk" xmlns:wne="http://schemas.microsoft.com/office/word/2006/wordml" xmlns:wps="http://schemas.microsoft.com/office/word/2010/wordprocessingShape" mc:Ignorable="w14 w15 w16se w16cid w16 w16cex w16sdtdh wp14">
+<w:numbering xmlns:wpc="http://schemas.microsoft.com/office/word/2010/wordprocessingCanvas" xmlns:cx="http://schemas.microsoft.com/office/drawing/2014/chartex" xmlns:cx1="http://schemas.microsoft.com/office/drawing/2015/9/8/chartex" xmlns:cx2="http://schemas.microsoft.com/office/drawing/2015/10/21/chartex" xmlns:cx3="http://schemas.microsoft.com/office/drawing/2016/5/9/chartex" xmlns:cx4="http://schemas.microsoft.com/office/drawing/2016/5/10/chartex" xmlns:cx5="http://schemas.microsoft.com/office/drawing/2016/5/11/chartex" xmlns:cx6="http://schemas.microsoft.com/office/drawing/2016/5/12/chartex" xmlns:cx7="http://schemas.microsoft.com/office/drawing/2016/5/13/chartex" xmlns:cx8="http://schemas.microsoft.com/office/drawing/2016/5/14/chartex" xmlns:mc="http://schemas.openxmlformats.org/markup-compatibility/2006" xmlns:aink="http://schemas.microsoft.com/office/drawing/2016/ink" xmlns:am3d="http://schemas.microsoft.com/office/drawing/2017/model3d" xmlns:o="urn:schemas-microsoft-com:office:office" xmlns:oel="http://schemas.microsoft.com/office/2019/extlst" xmlns:r="http://schemas.openxmlformats.org/officeDocument/2006/relationships" xmlns:m="http://schemas.openxmlformats.org/officeDocument/2006/math" xmlns:v="urn:schemas-microsoft-com:vml" xmlns:wp14="http://schemas.microsoft.com/office/word/2010/wordprocessingDrawing" xmlns:wp="http://schemas.openxmlformats.org/drawingml/2006/wordprocessingDrawing" xmlns:w10="urn:schemas-microsoft-com:office:word" xmlns:w="http://schemas.openxmlformats.org/wordprocessingml/2006/main" xmlns:w14="http://schemas.microsoft.com/office/word/2010/wordml" xmlns:w15="http://schemas.microsoft.com/office/word/2012/wordml" xmlns:w16cex="http://schemas.microsoft.com/office/word/2018/wordml/cex" xmlns:w16cid="http://schemas.microsoft.com/office/word/2016/wordml/cid" xmlns:w16="http://schemas.microsoft.com/office/word/2018/wordml" xmlns:w16sdtdh="http://schemas.microsoft.com/office/word/2020/wordml/sdtdatahash" xmlns:w16se="http://schemas.microsoft.com/office/word/2015/wordml/symex" xmlns:wpg="http://schemas.microsoft.com/office/word/2010/wordprocessingGroup" xmlns:wpi="http://schemas.microsoft.com/office/word/2010/wordprocessingInk" xmlns:wne="http://schemas.microsoft.com/office/word/2006/wordml" xmlns:wps="http://schemas.microsoft.com/office/word/2010/wordprocessingShape" mc:Ignorable="w14 w15 w16se w16cid w16 w16cex w16sdtdh wp14">
   <w:abstractNum w:abstractNumId="0" w15:restartNumberingAfterBreak="0">
     <w:nsid w:val="06B90FEE"/>
     <w:multiLevelType w:val="hybridMultilevel"/>

</xml_diff>